<commit_message>
Updates to installation doc
</commit_message>
<xml_diff>
--- a/docs/MifosLab Installation.docx
+++ b/docs/MifosLab Installation.docx
@@ -59,6 +59,25 @@
       <w:proofErr w:type="spellEnd"/>
       <w:r>
         <w:t xml:space="preserve"> will not run correctly with a single node. </w:t>
+      </w:r>
+      <w:r>
+        <w:t xml:space="preserve">We are creating a resource group called </w:t>
+      </w:r>
+      <w:proofErr w:type="spellStart"/>
+      <w:r>
+        <w:t>Mojaloop</w:t>
+      </w:r>
+      <w:proofErr w:type="spellEnd"/>
+      <w:r>
+        <w:t xml:space="preserve"> and the Kubernetes cluster is called </w:t>
+      </w:r>
+      <w:proofErr w:type="spellStart"/>
+      <w:r>
+        <w:t>MojaloopCluster</w:t>
+      </w:r>
+      <w:proofErr w:type="spellEnd"/>
+      <w:r>
+        <w:t>.</w:t>
       </w:r>
     </w:p>
     <w:p/>
@@ -817,6 +836,7 @@
           <w:szCs w:val="21"/>
           <w:shd w:val="clear" w:color="auto" w:fill="FAFAFA"/>
         </w:rPr>
+        <w:lastRenderedPageBreak/>
         <w:t xml:space="preserve">    name: </w:t>
       </w:r>
       <w:proofErr w:type="spellStart"/>
@@ -861,7 +881,6 @@
           <w:szCs w:val="21"/>
           <w:shd w:val="clear" w:color="auto" w:fill="FAFAFA"/>
         </w:rPr>
-        <w:lastRenderedPageBreak/>
         <w:t xml:space="preserve">    </w:t>
       </w:r>
       <w:proofErr w:type="spellStart"/>
@@ -1214,7 +1233,6 @@
         <w:t xml:space="preserve"> --version &lt;version&gt;</w:t>
       </w:r>
     </w:p>
-    <w:p/>
     <w:p/>
     <w:p/>
     <w:p/>
@@ -1525,6 +1543,7 @@
         <w:t xml:space="preserve"> root -chain</w:t>
       </w:r>
     </w:p>
+    <w:p/>
     <w:p/>
     <w:p>
       <w:r>
@@ -1629,10 +1648,7 @@
         <w:t>. But if you are setting up in your own environment with self-signed certs, you will need to do this.</w:t>
       </w:r>
     </w:p>
-    <w:p>
-      <w:bookmarkStart w:id="0" w:name="_GoBack"/>
-      <w:bookmarkEnd w:id="0"/>
-    </w:p>
+    <w:p/>
     <w:p>
       <w:pPr>
         <w:ind w:left="360"/>
@@ -1868,71 +1884,215 @@
           <w:b/>
           <w:bCs/>
         </w:rPr>
-        <w:t>Run Postman Scripts</w:t>
-      </w:r>
-    </w:p>
-    <w:p/>
-    <w:p>
-      <w:r>
-        <w:t>Get postman scripts and environment from repo</w:t>
-      </w:r>
-      <w:r>
-        <w:t>:</w:t>
-      </w:r>
-    </w:p>
-    <w:p>
-      <w:r>
-        <w:tab/>
-      </w:r>
-      <w:proofErr w:type="spellStart"/>
-      <w:r>
-        <w:t>MifosLab.postman_collection.json</w:t>
-      </w:r>
-      <w:proofErr w:type="spellEnd"/>
-    </w:p>
-    <w:p>
-      <w:r>
-        <w:tab/>
-      </w:r>
-      <w:proofErr w:type="spellStart"/>
-      <w:r>
-        <w:t>MifosLab.postman_environment.json</w:t>
-      </w:r>
-      <w:proofErr w:type="spellEnd"/>
-    </w:p>
-    <w:p/>
-    <w:p>
-      <w:r>
-        <w:t xml:space="preserve">Run all scripts – environment variables should all be set correctly. The only environment variables that will need to be changed are the settlement account numbers. When you create each DFSP in </w:t>
-      </w:r>
-      <w:proofErr w:type="spellStart"/>
-      <w:r>
-        <w:t>Mojaloop</w:t>
-      </w:r>
-      <w:proofErr w:type="spellEnd"/>
-      <w:r>
-        <w:t>, it will return a settlement account number. Update the environment variable for each DFSP to use the newly created account number.</w:t>
-      </w:r>
-    </w:p>
-    <w:p/>
-    <w:p>
-      <w:r>
-        <w:t>** Walk through what the different script sections do **</w:t>
-      </w:r>
-    </w:p>
-    <w:p/>
-    <w:p/>
-    <w:p>
+        <w:t xml:space="preserve">Configure Accounts in </w:t>
+      </w:r>
+      <w:proofErr w:type="spellStart"/>
       <w:r>
         <w:rPr>
           <w:b/>
           <w:bCs/>
         </w:rPr>
+        <w:t>Fineract</w:t>
+      </w:r>
+      <w:proofErr w:type="spellEnd"/>
+    </w:p>
+    <w:p/>
+    <w:p>
+      <w:r>
+        <w:t xml:space="preserve">The account setup has not yet been automated, so you will need to create a client in each </w:t>
+      </w:r>
+      <w:proofErr w:type="spellStart"/>
+      <w:r>
+        <w:t>Fineract</w:t>
+      </w:r>
+      <w:proofErr w:type="spellEnd"/>
+      <w:r>
+        <w:t xml:space="preserve"> instance and then assign an account (either savings or loan account) to that client. The external account ID for the account must match the values that are in the Postman environment. The list of external account ids for each user (one per tenant) is:</w:t>
+      </w:r>
+    </w:p>
+    <w:p/>
+    <w:p>
+      <w:r>
+        <w:tab/>
+        <w:t>In01tn01 user – 12345</w:t>
+      </w:r>
+    </w:p>
+    <w:p>
+      <w:r>
+        <w:tab/>
+        <w:t>In01tn02 user</w:t>
+      </w:r>
+      <w:r>
+        <w:tab/>
+        <w:t>- 54321</w:t>
+      </w:r>
+    </w:p>
+    <w:p>
+      <w:r>
+        <w:tab/>
+        <w:t>In02tn03 user – 23456</w:t>
+      </w:r>
+    </w:p>
+    <w:p>
+      <w:r>
+        <w:tab/>
+        <w:t>In02tn04 user - 65432</w:t>
+      </w:r>
+    </w:p>
+    <w:p/>
+    <w:p>
+      <w:r>
+        <w:t xml:space="preserve">Be sure to add funds to the payer accounts. </w:t>
+      </w:r>
+    </w:p>
+    <w:p>
+      <w:bookmarkStart w:id="0" w:name="_GoBack"/>
+      <w:bookmarkEnd w:id="0"/>
+    </w:p>
+    <w:p/>
+    <w:p>
+      <w:r>
+        <w:rPr>
+          <w:b/>
+          <w:bCs/>
+        </w:rPr>
+        <w:t>Run Postman Scripts</w:t>
+      </w:r>
+    </w:p>
+    <w:p/>
+    <w:p>
+      <w:r>
+        <w:t>Get postman scripts and environment from repo</w:t>
+      </w:r>
+      <w:r>
+        <w:t>:</w:t>
+      </w:r>
+    </w:p>
+    <w:p>
+      <w:r>
+        <w:tab/>
+      </w:r>
+      <w:proofErr w:type="spellStart"/>
+      <w:r>
+        <w:t>MifosLab.postman_collection.json</w:t>
+      </w:r>
+      <w:proofErr w:type="spellEnd"/>
+    </w:p>
+    <w:p>
+      <w:r>
+        <w:tab/>
+      </w:r>
+      <w:proofErr w:type="spellStart"/>
+      <w:r>
+        <w:t>MifosLab.postman_environment.json</w:t>
+      </w:r>
+      <w:proofErr w:type="spellEnd"/>
+    </w:p>
+    <w:p/>
+    <w:p>
+      <w:r>
+        <w:t xml:space="preserve">Run all scripts – environment variables should all be set correctly. The only environment variables that will need to be changed are the settlement account numbers. When you create each DFSP in </w:t>
+      </w:r>
+      <w:proofErr w:type="spellStart"/>
+      <w:r>
+        <w:t>Mojaloop</w:t>
+      </w:r>
+      <w:proofErr w:type="spellEnd"/>
+      <w:r>
+        <w:t>, it will return a settlement account number. Update the environment variable for each DFSP to use the newly created account number.</w:t>
+      </w:r>
+    </w:p>
+    <w:p/>
+    <w:p>
+      <w:r>
+        <w:t>The script sections that should be run are:</w:t>
+      </w:r>
+    </w:p>
+    <w:p/>
+    <w:p>
+      <w:r>
+        <w:tab/>
+        <w:t>Initialization</w:t>
+      </w:r>
+    </w:p>
+    <w:p>
+      <w:r>
+        <w:lastRenderedPageBreak/>
+        <w:tab/>
+        <w:t>DFSP Onboarding</w:t>
+      </w:r>
+    </w:p>
+    <w:p>
+      <w:r>
+        <w:tab/>
+        <w:t>Create Participants</w:t>
+      </w:r>
+    </w:p>
+    <w:p/>
+    <w:p>
+      <w:r>
+        <w:t>** Note that the</w:t>
+      </w:r>
+      <w:r>
+        <w:t xml:space="preserve"> central-ledger</w:t>
+      </w:r>
+      <w:r>
+        <w:t xml:space="preserve"> callback</w:t>
+      </w:r>
+      <w:r>
+        <w:t xml:space="preserve"> endpoints </w:t>
+      </w:r>
+      <w:r>
+        <w:t xml:space="preserve">will not be overwritten if you send multiple requests – </w:t>
+      </w:r>
+      <w:r>
+        <w:t xml:space="preserve">they will simply add new entries. If you have an incorrect callback, you will </w:t>
+      </w:r>
+      <w:r>
+        <w:t>have to manually delete them in the database</w:t>
+      </w:r>
+      <w:r>
+        <w:t xml:space="preserve">. This issue has been reported to </w:t>
+      </w:r>
+      <w:proofErr w:type="spellStart"/>
+      <w:r>
+        <w:t>Mojaloop</w:t>
+      </w:r>
+      <w:proofErr w:type="spellEnd"/>
+      <w:r>
+        <w:t xml:space="preserve"> and will hopefully be resolved soon **</w:t>
+      </w:r>
+    </w:p>
+    <w:p/>
+    <w:p>
+      <w:pPr>
+        <w:rPr>
+          <w:b/>
+          <w:bCs/>
+        </w:rPr>
+      </w:pPr>
+    </w:p>
+    <w:p>
+      <w:r>
+        <w:rPr>
+          <w:b/>
+          <w:bCs/>
+        </w:rPr>
         <w:t>Test Installation with Postman</w:t>
       </w:r>
     </w:p>
     <w:p/>
-    <w:p/>
+    <w:p>
+      <w:r>
+        <w:t xml:space="preserve">Once all of the onboarding has been done, you can test a transfer of funds from one account to another. In the ‘Test Transfer’ section of the postman queries, there is a transfer request through the payment hub. Currently it is configured to send $100 from in01tn01 user to in01tn02 user.  You can edit the body of this transfer to reflect your test case. </w:t>
+      </w:r>
+    </w:p>
+    <w:p/>
+    <w:p>
+      <w:r>
+        <w:t xml:space="preserve">After running the query, it will respond with a transaction ID. Copy this transaction ID and append it to the query transaction (the next request in the postman collection). When you run this request, you should see that the transfer has been completed (COMMITTED) – assuming that there were sufficient funds in the sender’s account. </w:t>
+      </w:r>
+    </w:p>
     <w:p/>
     <w:p/>
     <w:p/>

</xml_diff>

<commit_message>
Updates for openbanking adapter
</commit_message>
<xml_diff>
--- a/docs/MifosLab Installation.docx
+++ b/docs/MifosLab Installation.docx
@@ -2983,7 +2983,53 @@
         <w:rPr>
           <w:rFonts w:asciiTheme="majorHAnsi" w:hAnsiTheme="majorHAnsi" w:cstheme="majorHAnsi"/>
         </w:rPr>
-        <w:t xml:space="preserve">The account setup has not yet been automated, so you will need to create a client in each </w:t>
+        <w:t xml:space="preserve">To create accounts, there are several </w:t>
+      </w:r>
+      <w:proofErr w:type="spellStart"/>
+      <w:r>
+        <w:rPr>
+          <w:rFonts w:asciiTheme="majorHAnsi" w:hAnsiTheme="majorHAnsi" w:cstheme="majorHAnsi"/>
+        </w:rPr>
+        <w:t>sql</w:t>
+      </w:r>
+      <w:proofErr w:type="spellEnd"/>
+      <w:r>
+        <w:rPr>
+          <w:rFonts w:asciiTheme="majorHAnsi" w:hAnsiTheme="majorHAnsi" w:cstheme="majorHAnsi"/>
+        </w:rPr>
+        <w:t xml:space="preserve"> scripts that need to be run – this will configure </w:t>
+      </w:r>
+      <w:r>
+        <w:rPr>
+          <w:rFonts w:asciiTheme="majorHAnsi" w:hAnsiTheme="majorHAnsi" w:cstheme="majorHAnsi"/>
+        </w:rPr>
+        <w:t xml:space="preserve">savings products, </w:t>
+      </w:r>
+      <w:r>
+        <w:rPr>
+          <w:rFonts w:asciiTheme="majorHAnsi" w:hAnsiTheme="majorHAnsi" w:cstheme="majorHAnsi"/>
+        </w:rPr>
+        <w:t xml:space="preserve">user accounts, </w:t>
+      </w:r>
+      <w:r>
+        <w:rPr>
+          <w:rFonts w:asciiTheme="majorHAnsi" w:hAnsiTheme="majorHAnsi" w:cstheme="majorHAnsi"/>
+        </w:rPr>
+        <w:t xml:space="preserve">IBAN and MSISDN identifiers. These scripts are in the </w:t>
+      </w:r>
+      <w:proofErr w:type="spellStart"/>
+      <w:r>
+        <w:rPr>
+          <w:rFonts w:asciiTheme="majorHAnsi" w:hAnsiTheme="majorHAnsi" w:cstheme="majorHAnsi"/>
+        </w:rPr>
+        <w:t>sample_data</w:t>
+      </w:r>
+      <w:proofErr w:type="spellEnd"/>
+      <w:r>
+        <w:rPr>
+          <w:rFonts w:asciiTheme="majorHAnsi" w:hAnsiTheme="majorHAnsi" w:cstheme="majorHAnsi"/>
+        </w:rPr>
+        <w:t xml:space="preserve"> directory in the </w:t>
       </w:r>
       <w:proofErr w:type="spellStart"/>
       <w:r>
@@ -2997,97 +3043,179 @@
         <w:rPr>
           <w:rFonts w:asciiTheme="majorHAnsi" w:hAnsiTheme="majorHAnsi" w:cstheme="majorHAnsi"/>
         </w:rPr>
-        <w:t xml:space="preserve"> instance and then assign an account (either savings or loan account) to that client. The external account ID for the account must match the values that are in the Postman environment. The list of external account ids for each user (one per tenant) is:</w:t>
-      </w:r>
-    </w:p>
-    <w:p>
-      <w:pPr>
-        <w:rPr>
-          <w:rFonts w:asciiTheme="majorHAnsi" w:hAnsiTheme="majorHAnsi" w:cstheme="majorHAnsi"/>
-        </w:rPr>
-      </w:pPr>
-    </w:p>
-    <w:p>
-      <w:pPr>
-        <w:rPr>
-          <w:rFonts w:asciiTheme="majorHAnsi" w:hAnsiTheme="majorHAnsi" w:cstheme="majorHAnsi"/>
-        </w:rPr>
-      </w:pPr>
-      <w:r>
-        <w:rPr>
-          <w:rFonts w:asciiTheme="majorHAnsi" w:hAnsiTheme="majorHAnsi" w:cstheme="majorHAnsi"/>
-        </w:rPr>
-        <w:tab/>
-        <w:t>In01tn01 user – 12345</w:t>
-      </w:r>
-    </w:p>
-    <w:p>
-      <w:pPr>
-        <w:rPr>
-          <w:rFonts w:asciiTheme="majorHAnsi" w:hAnsiTheme="majorHAnsi" w:cstheme="majorHAnsi"/>
-        </w:rPr>
-      </w:pPr>
-      <w:r>
-        <w:rPr>
-          <w:rFonts w:asciiTheme="majorHAnsi" w:hAnsiTheme="majorHAnsi" w:cstheme="majorHAnsi"/>
-        </w:rPr>
-        <w:tab/>
-        <w:t>In01tn02 user</w:t>
-      </w:r>
-      <w:r>
-        <w:rPr>
-          <w:rFonts w:asciiTheme="majorHAnsi" w:hAnsiTheme="majorHAnsi" w:cstheme="majorHAnsi"/>
-        </w:rPr>
-        <w:tab/>
-        <w:t>- 54321</w:t>
-      </w:r>
-    </w:p>
-    <w:p>
-      <w:pPr>
-        <w:rPr>
-          <w:rFonts w:asciiTheme="majorHAnsi" w:hAnsiTheme="majorHAnsi" w:cstheme="majorHAnsi"/>
-        </w:rPr>
-      </w:pPr>
-      <w:r>
-        <w:rPr>
-          <w:rFonts w:asciiTheme="majorHAnsi" w:hAnsiTheme="majorHAnsi" w:cstheme="majorHAnsi"/>
-        </w:rPr>
-        <w:tab/>
-        <w:t>In02tn03 user – 23456</w:t>
-      </w:r>
-    </w:p>
-    <w:p>
-      <w:pPr>
-        <w:rPr>
-          <w:rFonts w:asciiTheme="majorHAnsi" w:hAnsiTheme="majorHAnsi" w:cstheme="majorHAnsi"/>
-        </w:rPr>
-      </w:pPr>
-      <w:r>
-        <w:rPr>
-          <w:rFonts w:asciiTheme="majorHAnsi" w:hAnsiTheme="majorHAnsi" w:cstheme="majorHAnsi"/>
-        </w:rPr>
-        <w:tab/>
-        <w:t>In02tn04 user - 65432</w:t>
-      </w:r>
-    </w:p>
-    <w:p>
-      <w:pPr>
-        <w:rPr>
-          <w:rFonts w:asciiTheme="majorHAnsi" w:hAnsiTheme="majorHAnsi" w:cstheme="majorHAnsi"/>
-        </w:rPr>
-      </w:pPr>
-    </w:p>
-    <w:p>
-      <w:pPr>
-        <w:rPr>
-          <w:rFonts w:asciiTheme="majorHAnsi" w:hAnsiTheme="majorHAnsi" w:cstheme="majorHAnsi"/>
-        </w:rPr>
-      </w:pPr>
-      <w:r>
-        <w:rPr>
-          <w:rFonts w:asciiTheme="majorHAnsi" w:hAnsiTheme="majorHAnsi" w:cstheme="majorHAnsi"/>
-        </w:rPr>
-        <w:t xml:space="preserve">Be sure to add funds to the payer accounts. </w:t>
+        <w:t xml:space="preserve"> repository. They have been customized for the </w:t>
+      </w:r>
+      <w:proofErr w:type="spellStart"/>
+      <w:r>
+        <w:rPr>
+          <w:rFonts w:asciiTheme="majorHAnsi" w:hAnsiTheme="majorHAnsi" w:cstheme="majorHAnsi"/>
+        </w:rPr>
+        <w:t>Mifos</w:t>
+      </w:r>
+      <w:proofErr w:type="spellEnd"/>
+      <w:r>
+        <w:rPr>
+          <w:rFonts w:asciiTheme="majorHAnsi" w:hAnsiTheme="majorHAnsi" w:cstheme="majorHAnsi"/>
+        </w:rPr>
+        <w:t xml:space="preserve"> lab environment and can be found in the </w:t>
+      </w:r>
+      <w:proofErr w:type="spellStart"/>
+      <w:r>
+        <w:rPr>
+          <w:rFonts w:asciiTheme="majorHAnsi" w:hAnsiTheme="majorHAnsi" w:cstheme="majorHAnsi"/>
+        </w:rPr>
+        <w:t>mifos</w:t>
+      </w:r>
+      <w:proofErr w:type="spellEnd"/>
+      <w:r>
+        <w:rPr>
+          <w:rFonts w:asciiTheme="majorHAnsi" w:hAnsiTheme="majorHAnsi" w:cstheme="majorHAnsi"/>
+        </w:rPr>
+        <w:t>-</w:t>
+      </w:r>
+      <w:proofErr w:type="spellStart"/>
+      <w:r>
+        <w:rPr>
+          <w:rFonts w:asciiTheme="majorHAnsi" w:hAnsiTheme="majorHAnsi" w:cstheme="majorHAnsi"/>
+        </w:rPr>
+        <w:t>io</w:t>
+      </w:r>
+      <w:proofErr w:type="spellEnd"/>
+      <w:r>
+        <w:rPr>
+          <w:rFonts w:asciiTheme="majorHAnsi" w:hAnsiTheme="majorHAnsi" w:cstheme="majorHAnsi"/>
+        </w:rPr>
+        <w:t>-configuration repository.</w:t>
+      </w:r>
+    </w:p>
+    <w:p>
+      <w:pPr>
+        <w:rPr>
+          <w:rFonts w:asciiTheme="majorHAnsi" w:hAnsiTheme="majorHAnsi" w:cstheme="majorHAnsi"/>
+        </w:rPr>
+      </w:pPr>
+    </w:p>
+    <w:p>
+      <w:pPr>
+        <w:rPr>
+          <w:rFonts w:asciiTheme="majorHAnsi" w:hAnsiTheme="majorHAnsi" w:cstheme="majorHAnsi"/>
+        </w:rPr>
+      </w:pPr>
+      <w:r>
+        <w:rPr>
+          <w:rFonts w:asciiTheme="majorHAnsi" w:hAnsiTheme="majorHAnsi" w:cstheme="majorHAnsi"/>
+        </w:rPr>
+        <w:t xml:space="preserve">For each </w:t>
+      </w:r>
+      <w:proofErr w:type="spellStart"/>
+      <w:r>
+        <w:rPr>
+          <w:rFonts w:asciiTheme="majorHAnsi" w:hAnsiTheme="majorHAnsi" w:cstheme="majorHAnsi"/>
+        </w:rPr>
+        <w:t>Fineract</w:t>
+      </w:r>
+      <w:proofErr w:type="spellEnd"/>
+      <w:r>
+        <w:rPr>
+          <w:rFonts w:asciiTheme="majorHAnsi" w:hAnsiTheme="majorHAnsi" w:cstheme="majorHAnsi"/>
+        </w:rPr>
+        <w:t xml:space="preserve"> tenant, connect to the correct tenant database and run the </w:t>
+      </w:r>
+      <w:proofErr w:type="spellStart"/>
+      <w:r>
+        <w:rPr>
+          <w:rFonts w:asciiTheme="majorHAnsi" w:hAnsiTheme="majorHAnsi" w:cstheme="majorHAnsi"/>
+        </w:rPr>
+        <w:t>interop</w:t>
+      </w:r>
+      <w:r>
+        <w:rPr>
+          <w:rFonts w:asciiTheme="majorHAnsi" w:hAnsiTheme="majorHAnsi" w:cstheme="majorHAnsi"/>
+        </w:rPr>
+        <w:t>_sample_data.sql</w:t>
+      </w:r>
+      <w:proofErr w:type="spellEnd"/>
+      <w:r>
+        <w:rPr>
+          <w:rFonts w:asciiTheme="majorHAnsi" w:hAnsiTheme="majorHAnsi" w:cstheme="majorHAnsi"/>
+        </w:rPr>
+        <w:t xml:space="preserve"> script. Then run the sample data script for that tenant. For example, in01tn01 (database tn01) will use tn01_interop_sample_data.sql.</w:t>
+      </w:r>
+    </w:p>
+    <w:p>
+      <w:pPr>
+        <w:rPr>
+          <w:rFonts w:asciiTheme="majorHAnsi" w:hAnsiTheme="majorHAnsi" w:cstheme="majorHAnsi"/>
+        </w:rPr>
+      </w:pPr>
+    </w:p>
+    <w:p>
+      <w:pPr>
+        <w:rPr>
+          <w:rFonts w:asciiTheme="majorHAnsi" w:hAnsiTheme="majorHAnsi" w:cstheme="majorHAnsi"/>
+        </w:rPr>
+      </w:pPr>
+      <w:r>
+        <w:rPr>
+          <w:rFonts w:asciiTheme="majorHAnsi" w:hAnsiTheme="majorHAnsi" w:cstheme="majorHAnsi"/>
+        </w:rPr>
+        <w:t xml:space="preserve">After running the  </w:t>
+      </w:r>
+      <w:proofErr w:type="spellStart"/>
+      <w:r>
+        <w:rPr>
+          <w:rFonts w:asciiTheme="majorHAnsi" w:hAnsiTheme="majorHAnsi" w:cstheme="majorHAnsi"/>
+        </w:rPr>
+        <w:t>tnXX_interop_sample_data</w:t>
+      </w:r>
+      <w:proofErr w:type="spellEnd"/>
+      <w:r>
+        <w:rPr>
+          <w:rFonts w:asciiTheme="majorHAnsi" w:hAnsiTheme="majorHAnsi" w:cstheme="majorHAnsi"/>
+        </w:rPr>
+        <w:t xml:space="preserve"> script, select from the </w:t>
+      </w:r>
+      <w:proofErr w:type="spellStart"/>
+      <w:r>
+        <w:rPr>
+          <w:rFonts w:asciiTheme="majorHAnsi" w:hAnsiTheme="majorHAnsi" w:cstheme="majorHAnsi"/>
+        </w:rPr>
+        <w:t>m_clients</w:t>
+      </w:r>
+      <w:proofErr w:type="spellEnd"/>
+      <w:r>
+        <w:rPr>
+          <w:rFonts w:asciiTheme="majorHAnsi" w:hAnsiTheme="majorHAnsi" w:cstheme="majorHAnsi"/>
+        </w:rPr>
+        <w:t xml:space="preserve"> table and write down the </w:t>
+      </w:r>
+      <w:proofErr w:type="spellStart"/>
+      <w:r>
+        <w:rPr>
+          <w:rFonts w:asciiTheme="majorHAnsi" w:hAnsiTheme="majorHAnsi" w:cstheme="majorHAnsi"/>
+        </w:rPr>
+        <w:t>client_id</w:t>
+      </w:r>
+      <w:proofErr w:type="spellEnd"/>
+      <w:r>
+        <w:rPr>
+          <w:rFonts w:asciiTheme="majorHAnsi" w:hAnsiTheme="majorHAnsi" w:cstheme="majorHAnsi"/>
+        </w:rPr>
+        <w:t xml:space="preserve"> for the interop client that was just created. This will be needed later for the </w:t>
+      </w:r>
+      <w:proofErr w:type="spellStart"/>
+      <w:r>
+        <w:rPr>
+          <w:rFonts w:asciiTheme="majorHAnsi" w:hAnsiTheme="majorHAnsi" w:cstheme="majorHAnsi"/>
+        </w:rPr>
+        <w:t>openbanking</w:t>
+      </w:r>
+      <w:proofErr w:type="spellEnd"/>
+      <w:r>
+        <w:rPr>
+          <w:rFonts w:asciiTheme="majorHAnsi" w:hAnsiTheme="majorHAnsi" w:cstheme="majorHAnsi"/>
+        </w:rPr>
+        <w:t xml:space="preserve"> configuration. </w:t>
       </w:r>
     </w:p>
     <w:p>
@@ -3272,6 +3400,7 @@
         <w:rPr>
           <w:rFonts w:asciiTheme="majorHAnsi" w:hAnsiTheme="majorHAnsi" w:cstheme="majorHAnsi"/>
         </w:rPr>
+        <w:lastRenderedPageBreak/>
         <w:tab/>
         <w:t>DFSP Onboarding</w:t>
       </w:r>
@@ -3286,7 +3415,6 @@
         <w:rPr>
           <w:rFonts w:asciiTheme="majorHAnsi" w:hAnsiTheme="majorHAnsi" w:cstheme="majorHAnsi"/>
         </w:rPr>
-        <w:lastRenderedPageBreak/>
         <w:tab/>
         <w:t>Create Participants</w:t>
       </w:r>
@@ -3992,87 +4120,205 @@
         <w:rPr>
           <w:rFonts w:asciiTheme="majorHAnsi" w:hAnsiTheme="majorHAnsi" w:cstheme="majorHAnsi"/>
         </w:rPr>
-        <w:t xml:space="preserve">Each DFSP must register in the WSO2 store – use the </w:t>
-      </w:r>
-      <w:hyperlink r:id="rId15" w:history="1">
-        <w:r>
-          <w:rPr>
-            <w:rStyle w:val="Hyperlink"/>
-            <w:rFonts w:asciiTheme="majorHAnsi" w:hAnsiTheme="majorHAnsi" w:cstheme="majorHAnsi"/>
-          </w:rPr>
-          <w:t>http://api.lion.mifos.io/store</w:t>
-        </w:r>
-      </w:hyperlink>
-      <w:r>
-        <w:rPr>
-          <w:rFonts w:asciiTheme="majorHAnsi" w:hAnsiTheme="majorHAnsi" w:cstheme="majorHAnsi"/>
-        </w:rPr>
-        <w:t xml:space="preserve"> page</w:t>
-      </w:r>
-      <w:r>
-        <w:rPr>
-          <w:rFonts w:asciiTheme="majorHAnsi" w:hAnsiTheme="majorHAnsi" w:cstheme="majorHAnsi"/>
-        </w:rPr>
-        <w:t>.</w:t>
-      </w:r>
-    </w:p>
-    <w:p>
-      <w:pPr>
-        <w:rPr>
-          <w:rFonts w:asciiTheme="majorHAnsi" w:hAnsiTheme="majorHAnsi" w:cstheme="majorHAnsi"/>
-        </w:rPr>
-      </w:pPr>
-      <w:r>
-        <w:rPr>
-          <w:rFonts w:asciiTheme="majorHAnsi" w:hAnsiTheme="majorHAnsi" w:cstheme="majorHAnsi"/>
-        </w:rPr>
-        <w:t>You must also create</w:t>
-      </w:r>
-      <w:r>
-        <w:rPr>
-          <w:rFonts w:asciiTheme="majorHAnsi" w:hAnsiTheme="majorHAnsi" w:cstheme="majorHAnsi"/>
-        </w:rPr>
-        <w:t xml:space="preserve"> users in WSO2 for DFSP1 and DFSP2</w:t>
-      </w:r>
-      <w:r>
-        <w:rPr>
-          <w:rFonts w:asciiTheme="majorHAnsi" w:hAnsiTheme="majorHAnsi" w:cstheme="majorHAnsi"/>
-        </w:rPr>
-        <w:t>.</w:t>
-      </w:r>
-    </w:p>
-    <w:p>
-      <w:pPr>
-        <w:rPr>
-          <w:rFonts w:asciiTheme="majorHAnsi" w:hAnsiTheme="majorHAnsi" w:cstheme="majorHAnsi"/>
-        </w:rPr>
-      </w:pPr>
-    </w:p>
-    <w:p>
-      <w:pPr>
-        <w:rPr>
-          <w:rFonts w:asciiTheme="majorHAnsi" w:hAnsiTheme="majorHAnsi" w:cstheme="majorHAnsi"/>
-        </w:rPr>
-      </w:pPr>
-      <w:r>
-        <w:rPr>
-          <w:rFonts w:asciiTheme="majorHAnsi" w:hAnsiTheme="majorHAnsi" w:cstheme="majorHAnsi"/>
-        </w:rPr>
-        <w:t xml:space="preserve">** Set up user in </w:t>
-      </w:r>
-      <w:proofErr w:type="spellStart"/>
-      <w:r>
-        <w:rPr>
-          <w:rFonts w:asciiTheme="majorHAnsi" w:hAnsiTheme="majorHAnsi" w:cstheme="majorHAnsi"/>
-        </w:rPr>
-        <w:t>tpp</w:t>
-      </w:r>
-      <w:proofErr w:type="spellEnd"/>
-      <w:r>
-        <w:rPr>
-          <w:rFonts w:asciiTheme="majorHAnsi" w:hAnsiTheme="majorHAnsi" w:cstheme="majorHAnsi"/>
-        </w:rPr>
-        <w:t xml:space="preserve"> app as well as in WSO2/carbon – same user ID</w:t>
+        <w:t xml:space="preserve">Register the ACE Fintech user (TPP) on </w:t>
+      </w:r>
+      <w:proofErr w:type="spellStart"/>
+      <w:r>
+        <w:rPr>
+          <w:rFonts w:asciiTheme="majorHAnsi" w:hAnsiTheme="majorHAnsi" w:cstheme="majorHAnsi"/>
+        </w:rPr>
+        <w:t>api.lion</w:t>
+      </w:r>
+      <w:proofErr w:type="spellEnd"/>
+      <w:r>
+        <w:rPr>
+          <w:rFonts w:asciiTheme="majorHAnsi" w:hAnsiTheme="majorHAnsi" w:cstheme="majorHAnsi"/>
+        </w:rPr>
+        <w:t xml:space="preserve"> and </w:t>
+      </w:r>
+      <w:proofErr w:type="spellStart"/>
+      <w:r>
+        <w:rPr>
+          <w:rFonts w:asciiTheme="majorHAnsi" w:hAnsiTheme="majorHAnsi" w:cstheme="majorHAnsi"/>
+        </w:rPr>
+        <w:t>api.elephant</w:t>
+      </w:r>
+      <w:proofErr w:type="spellEnd"/>
+      <w:r>
+        <w:rPr>
+          <w:rFonts w:asciiTheme="majorHAnsi" w:hAnsiTheme="majorHAnsi" w:cstheme="majorHAnsi"/>
+        </w:rPr>
+        <w:t xml:space="preserve"> and </w:t>
+      </w:r>
+      <w:proofErr w:type="spellStart"/>
+      <w:r>
+        <w:rPr>
+          <w:rFonts w:asciiTheme="majorHAnsi" w:hAnsiTheme="majorHAnsi" w:cstheme="majorHAnsi"/>
+        </w:rPr>
+        <w:t>LionFintech</w:t>
+      </w:r>
+      <w:proofErr w:type="spellEnd"/>
+      <w:r>
+        <w:rPr>
+          <w:rFonts w:asciiTheme="majorHAnsi" w:hAnsiTheme="majorHAnsi" w:cstheme="majorHAnsi"/>
+        </w:rPr>
+        <w:t xml:space="preserve"> user (FPP) on </w:t>
+      </w:r>
+      <w:proofErr w:type="spellStart"/>
+      <w:r>
+        <w:rPr>
+          <w:rFonts w:asciiTheme="majorHAnsi" w:hAnsiTheme="majorHAnsi" w:cstheme="majorHAnsi"/>
+        </w:rPr>
+        <w:t>api.lion</w:t>
+      </w:r>
+      <w:proofErr w:type="spellEnd"/>
+      <w:r>
+        <w:rPr>
+          <w:rFonts w:asciiTheme="majorHAnsi" w:hAnsiTheme="majorHAnsi" w:cstheme="majorHAnsi"/>
+        </w:rPr>
+        <w:t>. Create user accounts in api.lion.mifos.io:9443/store and api.elephant.mifos.io:9443/store</w:t>
+      </w:r>
+    </w:p>
+    <w:p>
+      <w:pPr>
+        <w:rPr>
+          <w:rFonts w:asciiTheme="majorHAnsi" w:hAnsiTheme="majorHAnsi" w:cstheme="majorHAnsi"/>
+        </w:rPr>
+      </w:pPr>
+    </w:p>
+    <w:p>
+      <w:pPr>
+        <w:rPr>
+          <w:rFonts w:asciiTheme="majorHAnsi" w:hAnsiTheme="majorHAnsi" w:cstheme="majorHAnsi"/>
+        </w:rPr>
+      </w:pPr>
+      <w:r>
+        <w:rPr>
+          <w:rFonts w:asciiTheme="majorHAnsi" w:hAnsiTheme="majorHAnsi" w:cstheme="majorHAnsi"/>
+        </w:rPr>
+        <w:tab/>
+        <w:t xml:space="preserve">Username: </w:t>
+      </w:r>
+      <w:proofErr w:type="spellStart"/>
+      <w:r>
+        <w:rPr>
+          <w:rFonts w:asciiTheme="majorHAnsi" w:hAnsiTheme="majorHAnsi" w:cstheme="majorHAnsi"/>
+        </w:rPr>
+        <w:t>acefintech</w:t>
+      </w:r>
+      <w:proofErr w:type="spellEnd"/>
+      <w:r>
+        <w:rPr>
+          <w:rFonts w:asciiTheme="majorHAnsi" w:hAnsiTheme="majorHAnsi" w:cstheme="majorHAnsi"/>
+        </w:rPr>
+        <w:tab/>
+      </w:r>
+      <w:r>
+        <w:rPr>
+          <w:rFonts w:asciiTheme="majorHAnsi" w:hAnsiTheme="majorHAnsi" w:cstheme="majorHAnsi"/>
+        </w:rPr>
+        <w:tab/>
+        <w:t>Password: AceFintech1</w:t>
+      </w:r>
+    </w:p>
+    <w:p>
+      <w:pPr>
+        <w:rPr>
+          <w:rFonts w:asciiTheme="majorHAnsi" w:hAnsiTheme="majorHAnsi" w:cstheme="majorHAnsi"/>
+        </w:rPr>
+      </w:pPr>
+      <w:r>
+        <w:rPr>
+          <w:rFonts w:asciiTheme="majorHAnsi" w:hAnsiTheme="majorHAnsi" w:cstheme="majorHAnsi"/>
+        </w:rPr>
+        <w:tab/>
+        <w:t xml:space="preserve">Username: </w:t>
+      </w:r>
+      <w:proofErr w:type="spellStart"/>
+      <w:r>
+        <w:rPr>
+          <w:rFonts w:asciiTheme="majorHAnsi" w:hAnsiTheme="majorHAnsi" w:cstheme="majorHAnsi"/>
+        </w:rPr>
+        <w:t>lionfintech</w:t>
+      </w:r>
+      <w:proofErr w:type="spellEnd"/>
+      <w:r>
+        <w:rPr>
+          <w:rFonts w:asciiTheme="majorHAnsi" w:hAnsiTheme="majorHAnsi" w:cstheme="majorHAnsi"/>
+        </w:rPr>
+        <w:tab/>
+      </w:r>
+      <w:r>
+        <w:rPr>
+          <w:rFonts w:asciiTheme="majorHAnsi" w:hAnsiTheme="majorHAnsi" w:cstheme="majorHAnsi"/>
+        </w:rPr>
+        <w:tab/>
+        <w:t>Password: LionFintech1</w:t>
+      </w:r>
+    </w:p>
+    <w:p>
+      <w:pPr>
+        <w:rPr>
+          <w:rFonts w:asciiTheme="majorHAnsi" w:hAnsiTheme="majorHAnsi" w:cstheme="majorHAnsi"/>
+        </w:rPr>
+      </w:pPr>
+    </w:p>
+    <w:p>
+      <w:pPr>
+        <w:rPr>
+          <w:rFonts w:asciiTheme="majorHAnsi" w:hAnsiTheme="majorHAnsi" w:cstheme="majorHAnsi"/>
+        </w:rPr>
+      </w:pPr>
+      <w:r>
+        <w:rPr>
+          <w:rFonts w:asciiTheme="majorHAnsi" w:hAnsiTheme="majorHAnsi" w:cstheme="majorHAnsi"/>
+        </w:rPr>
+        <w:t>Create applications for ACE Fintech and Lion Fintech and subscribe to both the accounts API and the subscription API.</w:t>
+      </w:r>
+      <w:r>
+        <w:rPr>
+          <w:rFonts w:asciiTheme="majorHAnsi" w:hAnsiTheme="majorHAnsi" w:cstheme="majorHAnsi"/>
+        </w:rPr>
+        <w:t xml:space="preserve"> Register the callback for authorization as:</w:t>
+      </w:r>
+    </w:p>
+    <w:p>
+      <w:pPr>
+        <w:rPr>
+          <w:rFonts w:asciiTheme="majorHAnsi" w:hAnsiTheme="majorHAnsi" w:cstheme="majorHAnsi"/>
+        </w:rPr>
+      </w:pPr>
+      <w:r>
+        <w:rPr>
+          <w:rFonts w:asciiTheme="majorHAnsi" w:hAnsiTheme="majorHAnsi" w:cstheme="majorHAnsi"/>
+        </w:rPr>
+        <w:tab/>
+      </w:r>
+      <w:r>
+        <w:rPr>
+          <w:rFonts w:asciiTheme="majorHAnsi" w:hAnsiTheme="majorHAnsi" w:cstheme="majorHAnsi"/>
+        </w:rPr>
+        <w:t>http://acefintech.mifos.io/netbank/customer/banks/authorize</w:t>
+      </w:r>
+    </w:p>
+    <w:p>
+      <w:pPr>
+        <w:rPr>
+          <w:rFonts w:asciiTheme="majorHAnsi" w:hAnsiTheme="majorHAnsi" w:cstheme="majorHAnsi"/>
+        </w:rPr>
+      </w:pPr>
+    </w:p>
+    <w:p>
+      <w:pPr>
+        <w:rPr>
+          <w:rFonts w:asciiTheme="majorHAnsi" w:hAnsiTheme="majorHAnsi" w:cstheme="majorHAnsi"/>
+        </w:rPr>
+      </w:pPr>
+      <w:r>
+        <w:rPr>
+          <w:rFonts w:asciiTheme="majorHAnsi" w:hAnsiTheme="majorHAnsi" w:cstheme="majorHAnsi"/>
+        </w:rPr>
+        <w:t>Generate OAuth keys for each subscription – keep track of the key and secret for each app – they will be needed for configuring the TPP and FPP applications</w:t>
       </w:r>
     </w:p>
     <w:p>
@@ -4173,7 +4419,7 @@
         </w:rPr>
         <w:t xml:space="preserve">, clone the repository from </w:t>
       </w:r>
-      <w:hyperlink r:id="rId16" w:history="1">
+      <w:hyperlink r:id="rId15" w:history="1">
         <w:r>
           <w:rPr>
             <w:rStyle w:val="Hyperlink"/>
@@ -4230,7 +4476,7 @@
         </w:rPr>
         <w:t xml:space="preserve">/WEB-INF/web.xml and set openbanking.logic.url parameter to </w:t>
       </w:r>
-      <w:hyperlink r:id="rId17" w:history="1">
+      <w:hyperlink r:id="rId16" w:history="1">
         <w:r>
           <w:rPr>
             <w:rStyle w:val="Hyperlink"/>
@@ -4314,7 +4560,6 @@
         </w:rPr>
         <w:t xml:space="preserve">Copy the war file using the command: </w:t>
       </w:r>
-      <w:bookmarkStart w:id="0" w:name="_GoBack"/>
       <w:r>
         <w:rPr>
           <w:rFonts w:asciiTheme="majorHAnsi" w:hAnsiTheme="majorHAnsi" w:cstheme="majorHAnsi"/>
@@ -4344,7 +4589,6 @@
         </w:rPr>
         <w:t xml:space="preserve"> &lt;WSO2 container&gt;:/home/wso2carbon/wso2am-2.6.0/repository/deployment/server/webapps</w:t>
       </w:r>
-      <w:bookmarkEnd w:id="0"/>
     </w:p>
     <w:p>
       <w:pPr>
@@ -4433,6 +4677,7 @@
         <w:rPr>
           <w:rFonts w:asciiTheme="majorHAnsi" w:hAnsiTheme="majorHAnsi" w:cstheme="majorHAnsi"/>
         </w:rPr>
+        <w:lastRenderedPageBreak/>
         <w:t xml:space="preserve">On each </w:t>
       </w:r>
       <w:proofErr w:type="spellStart"/>
@@ -4449,7 +4694,7 @@
         </w:rPr>
         <w:t xml:space="preserve"> instance, clone the open banking adapter repository: </w:t>
       </w:r>
-      <w:hyperlink r:id="rId18" w:history="1">
+      <w:hyperlink r:id="rId17" w:history="1">
         <w:r>
           <w:rPr>
             <w:rStyle w:val="Hyperlink"/>
@@ -4575,26 +4820,408 @@
           <w:rFonts w:asciiTheme="majorHAnsi" w:hAnsiTheme="majorHAnsi" w:cstheme="majorHAnsi"/>
         </w:rPr>
       </w:pPr>
-    </w:p>
-    <w:p>
-      <w:pPr>
-        <w:rPr>
-          <w:rFonts w:asciiTheme="majorHAnsi" w:hAnsiTheme="majorHAnsi" w:cstheme="majorHAnsi"/>
-        </w:rPr>
-      </w:pPr>
-      <w:r>
-        <w:rPr>
-          <w:rFonts w:asciiTheme="majorHAnsi" w:hAnsiTheme="majorHAnsi" w:cstheme="majorHAnsi"/>
+      <w:r>
+        <w:rPr>
+          <w:rFonts w:asciiTheme="majorHAnsi" w:hAnsiTheme="majorHAnsi" w:cstheme="majorHAnsi"/>
+        </w:rPr>
+        <w:t xml:space="preserve">From the </w:t>
+      </w:r>
+      <w:proofErr w:type="gramStart"/>
+      <w:r>
+        <w:rPr>
+          <w:rFonts w:asciiTheme="majorHAnsi" w:hAnsiTheme="majorHAnsi" w:cstheme="majorHAnsi"/>
+        </w:rPr>
+        <w:t>sources</w:t>
+      </w:r>
+      <w:proofErr w:type="gramEnd"/>
+      <w:r>
+        <w:rPr>
+          <w:rFonts w:asciiTheme="majorHAnsi" w:hAnsiTheme="majorHAnsi" w:cstheme="majorHAnsi"/>
+        </w:rPr>
+        <w:t xml:space="preserve"> directory, build with this command:  </w:t>
+      </w:r>
+      <w:proofErr w:type="spellStart"/>
+      <w:r>
+        <w:rPr>
+          <w:rFonts w:asciiTheme="majorHAnsi" w:hAnsiTheme="majorHAnsi" w:cstheme="majorHAnsi"/>
+        </w:rPr>
+        <w:t>mvn</w:t>
+      </w:r>
+      <w:proofErr w:type="spellEnd"/>
+      <w:r>
+        <w:rPr>
+          <w:rFonts w:asciiTheme="majorHAnsi" w:hAnsiTheme="majorHAnsi" w:cstheme="majorHAnsi"/>
+        </w:rPr>
+        <w:t xml:space="preserve"> clean package</w:t>
+      </w:r>
+    </w:p>
+    <w:p>
+      <w:pPr>
+        <w:rPr>
+          <w:rFonts w:asciiTheme="majorHAnsi" w:hAnsiTheme="majorHAnsi" w:cstheme="majorHAnsi"/>
+        </w:rPr>
+      </w:pPr>
+    </w:p>
+    <w:p>
+      <w:pPr>
+        <w:rPr>
+          <w:rFonts w:asciiTheme="majorHAnsi" w:hAnsiTheme="majorHAnsi" w:cstheme="majorHAnsi"/>
+        </w:rPr>
+      </w:pPr>
+      <w:r>
+        <w:rPr>
+          <w:rFonts w:asciiTheme="majorHAnsi" w:hAnsiTheme="majorHAnsi" w:cstheme="majorHAnsi"/>
+        </w:rPr>
+        <w:t xml:space="preserve">Create the tenant databases in </w:t>
+      </w:r>
+      <w:proofErr w:type="spellStart"/>
+      <w:r>
+        <w:rPr>
+          <w:rFonts w:asciiTheme="majorHAnsi" w:hAnsiTheme="majorHAnsi" w:cstheme="majorHAnsi"/>
+        </w:rPr>
+        <w:t>mysql</w:t>
+      </w:r>
+      <w:proofErr w:type="spellEnd"/>
+      <w:r>
+        <w:rPr>
+          <w:rFonts w:asciiTheme="majorHAnsi" w:hAnsiTheme="majorHAnsi" w:cstheme="majorHAnsi"/>
+        </w:rPr>
+        <w:t>. On Lion, these will be ob_tn01 and ob_tn02 and on Elephant, it will be ob_tn03 and ob_tn04</w:t>
+      </w:r>
+    </w:p>
+    <w:p>
+      <w:pPr>
+        <w:rPr>
+          <w:rFonts w:asciiTheme="majorHAnsi" w:hAnsiTheme="majorHAnsi" w:cstheme="majorHAnsi"/>
+        </w:rPr>
+      </w:pPr>
+      <w:r>
+        <w:rPr>
+          <w:rFonts w:asciiTheme="majorHAnsi" w:hAnsiTheme="majorHAnsi" w:cstheme="majorHAnsi"/>
+        </w:rPr>
+        <w:t>Build the docker container using: docker-compose build</w:t>
+      </w:r>
+    </w:p>
+    <w:p>
+      <w:pPr>
+        <w:rPr>
+          <w:rFonts w:asciiTheme="majorHAnsi" w:hAnsiTheme="majorHAnsi" w:cstheme="majorHAnsi"/>
+        </w:rPr>
+      </w:pPr>
+    </w:p>
+    <w:p>
+      <w:pPr>
+        <w:rPr>
+          <w:rFonts w:asciiTheme="majorHAnsi" w:hAnsiTheme="majorHAnsi" w:cstheme="majorHAnsi"/>
+        </w:rPr>
+      </w:pPr>
+      <w:r>
+        <w:rPr>
+          <w:rFonts w:asciiTheme="majorHAnsi" w:hAnsiTheme="majorHAnsi" w:cstheme="majorHAnsi"/>
+        </w:rPr>
+        <w:t xml:space="preserve">Navigate to the </w:t>
+      </w:r>
+      <w:proofErr w:type="spellStart"/>
+      <w:r>
+        <w:rPr>
+          <w:rFonts w:asciiTheme="majorHAnsi" w:hAnsiTheme="majorHAnsi" w:cstheme="majorHAnsi"/>
+        </w:rPr>
+        <w:t>fineract</w:t>
+      </w:r>
+      <w:proofErr w:type="spellEnd"/>
+      <w:r>
+        <w:rPr>
+          <w:rFonts w:asciiTheme="majorHAnsi" w:hAnsiTheme="majorHAnsi" w:cstheme="majorHAnsi"/>
+        </w:rPr>
+        <w:t xml:space="preserve"> directory – we have added the </w:t>
+      </w:r>
+      <w:proofErr w:type="spellStart"/>
+      <w:r>
+        <w:rPr>
+          <w:rFonts w:asciiTheme="majorHAnsi" w:hAnsiTheme="majorHAnsi" w:cstheme="majorHAnsi"/>
+        </w:rPr>
+        <w:t>openbanking</w:t>
+      </w:r>
+      <w:proofErr w:type="spellEnd"/>
+      <w:r>
+        <w:rPr>
+          <w:rFonts w:asciiTheme="majorHAnsi" w:hAnsiTheme="majorHAnsi" w:cstheme="majorHAnsi"/>
+        </w:rPr>
+        <w:t xml:space="preserve"> adapter to the </w:t>
+      </w:r>
+      <w:proofErr w:type="spellStart"/>
+      <w:r>
+        <w:rPr>
+          <w:rFonts w:asciiTheme="majorHAnsi" w:hAnsiTheme="majorHAnsi" w:cstheme="majorHAnsi"/>
+        </w:rPr>
+        <w:t>fineract</w:t>
+      </w:r>
+      <w:proofErr w:type="spellEnd"/>
+      <w:r>
+        <w:rPr>
+          <w:rFonts w:asciiTheme="majorHAnsi" w:hAnsiTheme="majorHAnsi" w:cstheme="majorHAnsi"/>
+        </w:rPr>
+        <w:t xml:space="preserve"> launch (since both use the </w:t>
+      </w:r>
+      <w:proofErr w:type="spellStart"/>
+      <w:r>
+        <w:rPr>
+          <w:rFonts w:asciiTheme="majorHAnsi" w:hAnsiTheme="majorHAnsi" w:cstheme="majorHAnsi"/>
+        </w:rPr>
+        <w:t>mysql</w:t>
+      </w:r>
+      <w:proofErr w:type="spellEnd"/>
+      <w:r>
+        <w:rPr>
+          <w:rFonts w:asciiTheme="majorHAnsi" w:hAnsiTheme="majorHAnsi" w:cstheme="majorHAnsi"/>
+        </w:rPr>
+        <w:t xml:space="preserve"> database):</w:t>
+      </w:r>
+    </w:p>
+    <w:p>
+      <w:pPr>
+        <w:rPr>
+          <w:rFonts w:asciiTheme="majorHAnsi" w:hAnsiTheme="majorHAnsi" w:cstheme="majorHAnsi"/>
+        </w:rPr>
+      </w:pPr>
+    </w:p>
+    <w:p>
+      <w:pPr>
+        <w:rPr>
+          <w:rFonts w:asciiTheme="majorHAnsi" w:hAnsiTheme="majorHAnsi" w:cstheme="majorHAnsi"/>
+        </w:rPr>
+      </w:pPr>
+      <w:r>
+        <w:rPr>
+          <w:rFonts w:asciiTheme="majorHAnsi" w:hAnsiTheme="majorHAnsi" w:cstheme="majorHAnsi"/>
+        </w:rPr>
+        <w:tab/>
+        <w:t>Docker-compose up -d</w:t>
+      </w:r>
+    </w:p>
+    <w:p>
+      <w:pPr>
+        <w:rPr>
+          <w:rFonts w:asciiTheme="majorHAnsi" w:hAnsiTheme="majorHAnsi" w:cstheme="majorHAnsi"/>
+        </w:rPr>
+      </w:pPr>
+    </w:p>
+    <w:p>
+      <w:pPr>
+        <w:rPr>
+          <w:rFonts w:asciiTheme="majorHAnsi" w:hAnsiTheme="majorHAnsi" w:cstheme="majorHAnsi"/>
+        </w:rPr>
+      </w:pPr>
+      <w:r>
+        <w:rPr>
+          <w:rFonts w:asciiTheme="majorHAnsi" w:hAnsiTheme="majorHAnsi" w:cstheme="majorHAnsi"/>
+        </w:rPr>
+        <w:t xml:space="preserve">Now, create the tables and users for the </w:t>
+      </w:r>
+      <w:proofErr w:type="spellStart"/>
+      <w:r>
+        <w:rPr>
+          <w:rFonts w:asciiTheme="majorHAnsi" w:hAnsiTheme="majorHAnsi" w:cstheme="majorHAnsi"/>
+        </w:rPr>
+        <w:t>openbanking</w:t>
+      </w:r>
+      <w:proofErr w:type="spellEnd"/>
+      <w:r>
+        <w:rPr>
+          <w:rFonts w:asciiTheme="majorHAnsi" w:hAnsiTheme="majorHAnsi" w:cstheme="majorHAnsi"/>
+        </w:rPr>
+        <w:t xml:space="preserve"> adaptor. Navigate to the </w:t>
+      </w:r>
+      <w:proofErr w:type="spellStart"/>
+      <w:r>
+        <w:rPr>
+          <w:rFonts w:ascii="Menlo" w:eastAsiaTheme="minorHAnsi" w:hAnsi="Menlo" w:cs="Menlo"/>
           <w:b/>
           <w:bCs/>
-        </w:rPr>
-        <w:t xml:space="preserve">Configure Third-party </w:t>
-      </w:r>
-      <w:r>
-        <w:rPr>
-          <w:rFonts w:asciiTheme="majorHAnsi" w:hAnsiTheme="majorHAnsi" w:cstheme="majorHAnsi"/>
+          <w:color w:val="400BD9"/>
+          <w:sz w:val="22"/>
+          <w:szCs w:val="22"/>
+        </w:rPr>
+        <w:t>src</w:t>
+      </w:r>
+      <w:proofErr w:type="spellEnd"/>
+      <w:r>
+        <w:rPr>
+          <w:rFonts w:ascii="Menlo" w:eastAsiaTheme="minorHAnsi" w:hAnsi="Menlo" w:cs="Menlo"/>
           <w:b/>
           <w:bCs/>
+          <w:color w:val="400BD9"/>
+          <w:sz w:val="22"/>
+          <w:szCs w:val="22"/>
+        </w:rPr>
+        <w:t>/main/resources/</w:t>
+      </w:r>
+      <w:proofErr w:type="spellStart"/>
+      <w:r>
+        <w:rPr>
+          <w:rFonts w:ascii="Menlo" w:eastAsiaTheme="minorHAnsi" w:hAnsi="Menlo" w:cs="Menlo"/>
+          <w:b/>
+          <w:bCs/>
+          <w:color w:val="400BD9"/>
+          <w:sz w:val="22"/>
+          <w:szCs w:val="22"/>
+        </w:rPr>
+        <w:t>db</w:t>
+      </w:r>
+      <w:proofErr w:type="spellEnd"/>
+      <w:r>
+        <w:rPr>
+          <w:rFonts w:ascii="Menlo" w:eastAsiaTheme="minorHAnsi" w:hAnsi="Menlo" w:cs="Menlo"/>
+          <w:b/>
+          <w:bCs/>
+          <w:color w:val="400BD9"/>
+          <w:sz w:val="22"/>
+          <w:szCs w:val="22"/>
+        </w:rPr>
+        <w:t>/changelog/</w:t>
+      </w:r>
+      <w:proofErr w:type="spellStart"/>
+      <w:r>
+        <w:rPr>
+          <w:rFonts w:ascii="Menlo" w:eastAsiaTheme="minorHAnsi" w:hAnsi="Menlo" w:cs="Menlo"/>
+          <w:b/>
+          <w:bCs/>
+          <w:color w:val="400BD9"/>
+          <w:sz w:val="22"/>
+          <w:szCs w:val="22"/>
+        </w:rPr>
+        <w:t>sql</w:t>
+      </w:r>
+      <w:proofErr w:type="spellEnd"/>
+      <w:r>
+        <w:rPr>
+          <w:rFonts w:ascii="Menlo" w:eastAsiaTheme="minorHAnsi" w:hAnsi="Menlo" w:cs="Menlo"/>
+          <w:b/>
+          <w:bCs/>
+          <w:color w:val="400BD9"/>
+          <w:sz w:val="22"/>
+          <w:szCs w:val="22"/>
+        </w:rPr>
+        <w:t xml:space="preserve"> </w:t>
+      </w:r>
+      <w:r>
+        <w:rPr>
+          <w:rFonts w:asciiTheme="majorHAnsi" w:hAnsiTheme="majorHAnsi" w:cstheme="majorHAnsi"/>
+        </w:rPr>
+        <w:t xml:space="preserve">directory. Edit the 01-ob_tn01_init.sql file. In the first line, ensure that the </w:t>
+      </w:r>
+      <w:proofErr w:type="spellStart"/>
+      <w:r>
+        <w:rPr>
+          <w:rFonts w:asciiTheme="majorHAnsi" w:hAnsiTheme="majorHAnsi" w:cstheme="majorHAnsi"/>
+        </w:rPr>
+        <w:t>psp_user_id</w:t>
+      </w:r>
+      <w:proofErr w:type="spellEnd"/>
+      <w:r>
+        <w:rPr>
+          <w:rFonts w:asciiTheme="majorHAnsi" w:hAnsiTheme="majorHAnsi" w:cstheme="majorHAnsi"/>
+        </w:rPr>
+        <w:t xml:space="preserve"> matches the client id for the </w:t>
+      </w:r>
+      <w:proofErr w:type="spellStart"/>
+      <w:r>
+        <w:rPr>
+          <w:rFonts w:asciiTheme="majorHAnsi" w:hAnsiTheme="majorHAnsi" w:cstheme="majorHAnsi"/>
+        </w:rPr>
+        <w:t>Fineract</w:t>
+      </w:r>
+      <w:proofErr w:type="spellEnd"/>
+      <w:r>
+        <w:rPr>
+          <w:rFonts w:asciiTheme="majorHAnsi" w:hAnsiTheme="majorHAnsi" w:cstheme="majorHAnsi"/>
+        </w:rPr>
+        <w:t xml:space="preserve"> client ID that was created with the </w:t>
+      </w:r>
+      <w:proofErr w:type="spellStart"/>
+      <w:r>
+        <w:rPr>
+          <w:rFonts w:asciiTheme="majorHAnsi" w:hAnsiTheme="majorHAnsi" w:cstheme="majorHAnsi"/>
+        </w:rPr>
+        <w:t>interop_sample_data</w:t>
+      </w:r>
+      <w:proofErr w:type="spellEnd"/>
+      <w:r>
+        <w:rPr>
+          <w:rFonts w:asciiTheme="majorHAnsi" w:hAnsiTheme="majorHAnsi" w:cstheme="majorHAnsi"/>
+        </w:rPr>
+        <w:t xml:space="preserve"> scripts. Also ensure that the </w:t>
+      </w:r>
+      <w:proofErr w:type="spellStart"/>
+      <w:r>
+        <w:rPr>
+          <w:rFonts w:asciiTheme="majorHAnsi" w:hAnsiTheme="majorHAnsi" w:cstheme="majorHAnsi"/>
+        </w:rPr>
+        <w:t>api_user_id</w:t>
+      </w:r>
+      <w:proofErr w:type="spellEnd"/>
+      <w:r>
+        <w:rPr>
+          <w:rFonts w:asciiTheme="majorHAnsi" w:hAnsiTheme="majorHAnsi" w:cstheme="majorHAnsi"/>
+        </w:rPr>
+        <w:t xml:space="preserve"> matches the user account that was created in WSO2 for each banking instance. </w:t>
+      </w:r>
+    </w:p>
+    <w:p>
+      <w:pPr>
+        <w:rPr>
+          <w:rFonts w:asciiTheme="majorHAnsi" w:hAnsiTheme="majorHAnsi" w:cstheme="majorHAnsi"/>
+        </w:rPr>
+      </w:pPr>
+    </w:p>
+    <w:p>
+      <w:pPr>
+        <w:rPr>
+          <w:rFonts w:asciiTheme="majorHAnsi" w:hAnsiTheme="majorHAnsi" w:cstheme="majorHAnsi"/>
+        </w:rPr>
+      </w:pPr>
+      <w:r>
+        <w:rPr>
+          <w:rFonts w:asciiTheme="majorHAnsi" w:hAnsiTheme="majorHAnsi" w:cstheme="majorHAnsi"/>
+        </w:rPr>
+        <w:t xml:space="preserve">Repeat this process for all tenants. </w:t>
+      </w:r>
+      <w:bookmarkStart w:id="0" w:name="_GoBack"/>
+      <w:bookmarkEnd w:id="0"/>
+    </w:p>
+    <w:p>
+      <w:pPr>
+        <w:rPr>
+          <w:rFonts w:asciiTheme="majorHAnsi" w:hAnsiTheme="majorHAnsi" w:cstheme="majorHAnsi"/>
+        </w:rPr>
+      </w:pPr>
+    </w:p>
+    <w:p>
+      <w:pPr>
+        <w:rPr>
+          <w:rFonts w:asciiTheme="majorHAnsi" w:hAnsiTheme="majorHAnsi" w:cstheme="majorHAnsi"/>
+        </w:rPr>
+      </w:pPr>
+    </w:p>
+    <w:p>
+      <w:pPr>
+        <w:rPr>
+          <w:rFonts w:asciiTheme="majorHAnsi" w:hAnsiTheme="majorHAnsi" w:cstheme="majorHAnsi"/>
+        </w:rPr>
+      </w:pPr>
+      <w:r>
+        <w:rPr>
+          <w:rFonts w:asciiTheme="majorHAnsi" w:hAnsiTheme="majorHAnsi" w:cstheme="majorHAnsi"/>
+          <w:b/>
+          <w:bCs/>
+        </w:rPr>
+        <w:t xml:space="preserve">Configure Third-party </w:t>
+      </w:r>
+      <w:r>
+        <w:rPr>
+          <w:rFonts w:asciiTheme="majorHAnsi" w:hAnsiTheme="majorHAnsi" w:cstheme="majorHAnsi"/>
+          <w:b/>
+          <w:bCs/>
         </w:rPr>
         <w:t>and First Party apps</w:t>
       </w:r>
@@ -4616,14 +5243,19 @@
         <w:rPr>
           <w:rFonts w:asciiTheme="majorHAnsi" w:hAnsiTheme="majorHAnsi" w:cstheme="majorHAnsi"/>
         </w:rPr>
-        <w:lastRenderedPageBreak/>
         <w:t xml:space="preserve">On </w:t>
       </w:r>
       <w:r>
         <w:rPr>
           <w:rFonts w:asciiTheme="majorHAnsi" w:hAnsiTheme="majorHAnsi" w:cstheme="majorHAnsi"/>
         </w:rPr>
-        <w:t xml:space="preserve">dfsp1.mifos.io, clone the backend and frontend repositories for the </w:t>
+        <w:t>acefintech</w:t>
+      </w:r>
+      <w:r>
+        <w:rPr>
+          <w:rFonts w:asciiTheme="majorHAnsi" w:hAnsiTheme="majorHAnsi" w:cstheme="majorHAnsi"/>
+        </w:rPr>
+        <w:t xml:space="preserve">.mifos.io, clone the backend and frontend repositories for the </w:t>
       </w:r>
       <w:proofErr w:type="gramStart"/>
       <w:r>
@@ -4653,7 +5285,7 @@
           <w:rFonts w:asciiTheme="majorHAnsi" w:hAnsiTheme="majorHAnsi" w:cstheme="majorHAnsi"/>
         </w:rPr>
       </w:pPr>
-      <w:hyperlink r:id="rId19" w:history="1">
+      <w:hyperlink r:id="rId18" w:history="1">
         <w:r>
           <w:rPr>
             <w:rStyle w:val="Hyperlink"/>
@@ -4669,7 +5301,7 @@
           <w:rFonts w:asciiTheme="majorHAnsi" w:hAnsiTheme="majorHAnsi" w:cstheme="majorHAnsi"/>
         </w:rPr>
       </w:pPr>
-      <w:hyperlink r:id="rId20" w:history="1">
+      <w:hyperlink r:id="rId19" w:history="1">
         <w:r>
           <w:rPr>
             <w:rStyle w:val="Hyperlink"/>
@@ -4745,6 +5377,7 @@
           <w:rFonts w:asciiTheme="majorHAnsi" w:hAnsiTheme="majorHAnsi" w:cstheme="majorHAnsi"/>
           <w:noProof/>
         </w:rPr>
+        <w:lastRenderedPageBreak/>
         <w:drawing>
           <wp:inline distT="0" distB="0" distL="0" distR="0" wp14:anchorId="45C87949" wp14:editId="1B704173">
             <wp:extent cx="5943600" cy="4457700"/>
@@ -4761,7 +5394,7 @@
                     <pic:cNvPicPr/>
                   </pic:nvPicPr>
                   <pic:blipFill>
-                    <a:blip r:embed="rId21" cstate="print">
+                    <a:blip r:embed="rId20" cstate="print">
                       <a:extLst>
                         <a:ext uri="{28A0092B-C50C-407E-A947-70E740481C1C}">
                           <a14:useLocalDpi xmlns:a14="http://schemas.microsoft.com/office/drawing/2010/main" val="0"/>
@@ -5137,7 +5770,7 @@
     </w:rPrDefault>
     <w:pPrDefault/>
   </w:docDefaults>
-  <w:latentStyles w:defLockedState="0" w:defUIPriority="99" w:defSemiHidden="0" w:defUnhideWhenUsed="0" w:defQFormat="0" w:count="377">
+  <w:latentStyles w:defLockedState="0" w:defUIPriority="99" w:defSemiHidden="0" w:defUnhideWhenUsed="0" w:defQFormat="0" w:count="376">
     <w:lsdException w:name="Normal" w:uiPriority="0" w:qFormat="1"/>
     <w:lsdException w:name="heading 1" w:uiPriority="9" w:qFormat="1"/>
     <w:lsdException w:name="heading 2" w:semiHidden="1" w:uiPriority="9" w:unhideWhenUsed="1" w:qFormat="1"/>
@@ -5514,7 +6147,6 @@
     <w:lsdException w:name="Hashtag" w:semiHidden="1" w:unhideWhenUsed="1"/>
     <w:lsdException w:name="Unresolved Mention" w:semiHidden="1" w:unhideWhenUsed="1"/>
     <w:lsdException w:name="Smart Link" w:semiHidden="1" w:unhideWhenUsed="1"/>
-    <w:lsdException w:name="Smart Link Error" w:semiHidden="1" w:unhideWhenUsed="1"/>
   </w:latentStyles>
   <w:style w:type="paragraph" w:default="1" w:styleId="Normal">
     <w:name w:val="Normal"/>

</xml_diff>

<commit_message>
Updates to install doc
</commit_message>
<xml_diff>
--- a/docs/MifosLab Installation.docx
+++ b/docs/MifosLab Installation.docx
@@ -4334,6 +4334,202 @@
           <w:rFonts w:asciiTheme="majorHAnsi" w:hAnsiTheme="majorHAnsi" w:cstheme="majorHAnsi"/>
         </w:rPr>
       </w:pPr>
+      <w:r>
+        <w:rPr>
+          <w:rFonts w:asciiTheme="majorHAnsi" w:hAnsiTheme="majorHAnsi" w:cstheme="majorHAnsi"/>
+        </w:rPr>
+        <w:t xml:space="preserve">Now, configure the users for each </w:t>
+      </w:r>
+      <w:proofErr w:type="spellStart"/>
+      <w:r>
+        <w:rPr>
+          <w:rFonts w:asciiTheme="majorHAnsi" w:hAnsiTheme="majorHAnsi" w:cstheme="majorHAnsi"/>
+        </w:rPr>
+        <w:t>Fineract</w:t>
+      </w:r>
+      <w:proofErr w:type="spellEnd"/>
+      <w:r>
+        <w:rPr>
+          <w:rFonts w:asciiTheme="majorHAnsi" w:hAnsiTheme="majorHAnsi" w:cstheme="majorHAnsi"/>
+        </w:rPr>
+        <w:t xml:space="preserve"> tenant in WSO2. </w:t>
+      </w:r>
+    </w:p>
+    <w:p>
+      <w:pPr>
+        <w:rPr>
+          <w:rFonts w:asciiTheme="majorHAnsi" w:hAnsiTheme="majorHAnsi" w:cstheme="majorHAnsi"/>
+        </w:rPr>
+      </w:pPr>
+    </w:p>
+    <w:p>
+      <w:pPr>
+        <w:rPr>
+          <w:rFonts w:asciiTheme="majorHAnsi" w:hAnsiTheme="majorHAnsi" w:cstheme="majorHAnsi"/>
+        </w:rPr>
+      </w:pPr>
+      <w:r>
+        <w:rPr>
+          <w:rFonts w:asciiTheme="majorHAnsi" w:hAnsiTheme="majorHAnsi" w:cstheme="majorHAnsi"/>
+        </w:rPr>
+        <w:tab/>
+        <w:t>Username: buffalouser1</w:t>
+      </w:r>
+      <w:r>
+        <w:rPr>
+          <w:rFonts w:asciiTheme="majorHAnsi" w:hAnsiTheme="majorHAnsi" w:cstheme="majorHAnsi"/>
+        </w:rPr>
+        <w:tab/>
+        <w:t>Password: BuffaloUser1</w:t>
+      </w:r>
+    </w:p>
+    <w:p>
+      <w:pPr>
+        <w:rPr>
+          <w:rFonts w:asciiTheme="majorHAnsi" w:hAnsiTheme="majorHAnsi" w:cstheme="majorHAnsi"/>
+        </w:rPr>
+      </w:pPr>
+      <w:r>
+        <w:rPr>
+          <w:rFonts w:asciiTheme="majorHAnsi" w:hAnsiTheme="majorHAnsi" w:cstheme="majorHAnsi"/>
+        </w:rPr>
+        <w:tab/>
+        <w:t>Username: lionuser1</w:t>
+      </w:r>
+      <w:r>
+        <w:rPr>
+          <w:rFonts w:asciiTheme="majorHAnsi" w:hAnsiTheme="majorHAnsi" w:cstheme="majorHAnsi"/>
+        </w:rPr>
+        <w:tab/>
+      </w:r>
+      <w:r>
+        <w:rPr>
+          <w:rFonts w:asciiTheme="majorHAnsi" w:hAnsiTheme="majorHAnsi" w:cstheme="majorHAnsi"/>
+        </w:rPr>
+        <w:tab/>
+        <w:t>Password: LionUser1</w:t>
+      </w:r>
+    </w:p>
+    <w:p>
+      <w:pPr>
+        <w:rPr>
+          <w:rFonts w:asciiTheme="majorHAnsi" w:hAnsiTheme="majorHAnsi" w:cstheme="majorHAnsi"/>
+        </w:rPr>
+      </w:pPr>
+      <w:r>
+        <w:rPr>
+          <w:rFonts w:asciiTheme="majorHAnsi" w:hAnsiTheme="majorHAnsi" w:cstheme="majorHAnsi"/>
+        </w:rPr>
+        <w:tab/>
+        <w:t>Username: rhinouser1</w:t>
+      </w:r>
+      <w:r>
+        <w:rPr>
+          <w:rFonts w:asciiTheme="majorHAnsi" w:hAnsiTheme="majorHAnsi" w:cstheme="majorHAnsi"/>
+        </w:rPr>
+        <w:tab/>
+        <w:t>Password: RhinoUser1</w:t>
+      </w:r>
+    </w:p>
+    <w:p>
+      <w:pPr>
+        <w:rPr>
+          <w:rFonts w:asciiTheme="majorHAnsi" w:hAnsiTheme="majorHAnsi" w:cstheme="majorHAnsi"/>
+        </w:rPr>
+      </w:pPr>
+      <w:r>
+        <w:rPr>
+          <w:rFonts w:asciiTheme="majorHAnsi" w:hAnsiTheme="majorHAnsi" w:cstheme="majorHAnsi"/>
+        </w:rPr>
+        <w:tab/>
+        <w:t>Username: elephantuser1</w:t>
+      </w:r>
+      <w:r>
+        <w:rPr>
+          <w:rFonts w:asciiTheme="majorHAnsi" w:hAnsiTheme="majorHAnsi" w:cstheme="majorHAnsi"/>
+        </w:rPr>
+        <w:tab/>
+        <w:t>Password: ElephantUser1</w:t>
+      </w:r>
+    </w:p>
+    <w:p>
+      <w:pPr>
+        <w:rPr>
+          <w:rFonts w:asciiTheme="majorHAnsi" w:hAnsiTheme="majorHAnsi" w:cstheme="majorHAnsi"/>
+        </w:rPr>
+      </w:pPr>
+    </w:p>
+    <w:p>
+      <w:pPr>
+        <w:rPr>
+          <w:rFonts w:asciiTheme="majorHAnsi" w:hAnsiTheme="majorHAnsi" w:cstheme="majorHAnsi"/>
+        </w:rPr>
+      </w:pPr>
+      <w:r>
+        <w:rPr>
+          <w:rFonts w:asciiTheme="majorHAnsi" w:hAnsiTheme="majorHAnsi" w:cstheme="majorHAnsi"/>
+        </w:rPr>
+        <w:t>Have the lion and elephant tenants subscribe to the Accounts and Payments APIs. The production endpoints for these tenants will be:</w:t>
+      </w:r>
+    </w:p>
+    <w:p>
+      <w:pPr>
+        <w:rPr>
+          <w:rFonts w:asciiTheme="majorHAnsi" w:hAnsiTheme="majorHAnsi" w:cstheme="majorHAnsi"/>
+        </w:rPr>
+      </w:pPr>
+    </w:p>
+    <w:p>
+      <w:pPr>
+        <w:ind w:firstLine="720"/>
+        <w:rPr>
+          <w:rFonts w:asciiTheme="majorHAnsi" w:hAnsiTheme="majorHAnsi" w:cstheme="majorHAnsi"/>
+        </w:rPr>
+      </w:pPr>
+      <w:r>
+        <w:rPr>
+          <w:rFonts w:asciiTheme="majorHAnsi" w:hAnsiTheme="majorHAnsi" w:cstheme="majorHAnsi"/>
+        </w:rPr>
+        <w:t>lion.mifos.io:62021/adapter/</w:t>
+      </w:r>
+      <w:proofErr w:type="spellStart"/>
+      <w:r>
+        <w:rPr>
+          <w:rFonts w:asciiTheme="majorHAnsi" w:hAnsiTheme="majorHAnsi" w:cstheme="majorHAnsi"/>
+        </w:rPr>
+        <w:t>ob</w:t>
+      </w:r>
+      <w:proofErr w:type="spellEnd"/>
+    </w:p>
+    <w:p>
+      <w:pPr>
+        <w:ind w:firstLine="720"/>
+        <w:rPr>
+          <w:rFonts w:asciiTheme="majorHAnsi" w:hAnsiTheme="majorHAnsi" w:cstheme="majorHAnsi"/>
+        </w:rPr>
+      </w:pPr>
+      <w:r>
+        <w:rPr>
+          <w:rFonts w:asciiTheme="majorHAnsi" w:hAnsiTheme="majorHAnsi" w:cstheme="majorHAnsi"/>
+        </w:rPr>
+        <w:t>elephant.mifos.io:62021/adapter/ob</w:t>
+      </w:r>
+      <w:bookmarkStart w:id="0" w:name="_GoBack"/>
+      <w:bookmarkEnd w:id="0"/>
+    </w:p>
+    <w:p>
+      <w:pPr>
+        <w:rPr>
+          <w:rFonts w:asciiTheme="majorHAnsi" w:hAnsiTheme="majorHAnsi" w:cstheme="majorHAnsi"/>
+        </w:rPr>
+      </w:pPr>
+    </w:p>
+    <w:p>
+      <w:pPr>
+        <w:rPr>
+          <w:rFonts w:asciiTheme="majorHAnsi" w:hAnsiTheme="majorHAnsi" w:cstheme="majorHAnsi"/>
+        </w:rPr>
+      </w:pPr>
     </w:p>
     <w:p>
       <w:pPr>
@@ -4446,6 +4642,7 @@
         <w:rPr>
           <w:rFonts w:asciiTheme="majorHAnsi" w:hAnsiTheme="majorHAnsi" w:cstheme="majorHAnsi"/>
         </w:rPr>
+        <w:lastRenderedPageBreak/>
         <w:t xml:space="preserve">Edit </w:t>
       </w:r>
       <w:proofErr w:type="spellStart"/>
@@ -4677,7 +4874,6 @@
         <w:rPr>
           <w:rFonts w:asciiTheme="majorHAnsi" w:hAnsiTheme="majorHAnsi" w:cstheme="majorHAnsi"/>
         </w:rPr>
-        <w:lastRenderedPageBreak/>
         <w:t xml:space="preserve">On each </w:t>
       </w:r>
       <w:proofErr w:type="spellStart"/>
@@ -5186,8 +5382,6 @@
         </w:rPr>
         <w:t xml:space="preserve">Repeat this process for all tenants. </w:t>
       </w:r>
-      <w:bookmarkStart w:id="0" w:name="_GoBack"/>
-      <w:bookmarkEnd w:id="0"/>
     </w:p>
     <w:p>
       <w:pPr>
@@ -5377,7 +5571,6 @@
           <w:rFonts w:asciiTheme="majorHAnsi" w:hAnsiTheme="majorHAnsi" w:cstheme="majorHAnsi"/>
           <w:noProof/>
         </w:rPr>
-        <w:lastRenderedPageBreak/>
         <w:drawing>
           <wp:inline distT="0" distB="0" distL="0" distR="0" wp14:anchorId="45C87949" wp14:editId="1B704173">
             <wp:extent cx="5943600" cy="4457700"/>

</xml_diff>

<commit_message>
Updates to lab environment
</commit_message>
<xml_diff>
--- a/docs/MifosLab Installation.docx
+++ b/docs/MifosLab Installation.docx
@@ -1536,7 +1536,19 @@
           <w:rFonts w:asciiTheme="majorHAnsi" w:hAnsiTheme="majorHAnsi" w:cstheme="majorHAnsi"/>
         </w:rPr>
         <w:tab/>
-        <w:t xml:space="preserve">helm del --purge </w:t>
+        <w:t xml:space="preserve">helm </w:t>
+      </w:r>
+      <w:r>
+        <w:rPr>
+          <w:rFonts w:asciiTheme="majorHAnsi" w:hAnsiTheme="majorHAnsi" w:cstheme="majorHAnsi"/>
+        </w:rPr>
+        <w:t>uninstall</w:t>
+      </w:r>
+      <w:r>
+        <w:rPr>
+          <w:rFonts w:asciiTheme="majorHAnsi" w:hAnsiTheme="majorHAnsi" w:cstheme="majorHAnsi"/>
+        </w:rPr>
+        <w:t xml:space="preserve"> </w:t>
       </w:r>
       <w:proofErr w:type="spellStart"/>
       <w:r>
@@ -1585,7 +1597,19 @@
           <w:rFonts w:asciiTheme="majorHAnsi" w:hAnsiTheme="majorHAnsi" w:cstheme="majorHAnsi"/>
         </w:rPr>
         <w:tab/>
-        <w:t xml:space="preserve">helm search -l </w:t>
+        <w:t>helm search</w:t>
+      </w:r>
+      <w:r>
+        <w:rPr>
+          <w:rFonts w:asciiTheme="majorHAnsi" w:hAnsiTheme="majorHAnsi" w:cstheme="majorHAnsi"/>
+        </w:rPr>
+        <w:t xml:space="preserve"> repo</w:t>
+      </w:r>
+      <w:r>
+        <w:rPr>
+          <w:rFonts w:asciiTheme="majorHAnsi" w:hAnsiTheme="majorHAnsi" w:cstheme="majorHAnsi"/>
+        </w:rPr>
+        <w:t xml:space="preserve"> </w:t>
       </w:r>
       <w:proofErr w:type="spellStart"/>
       <w:r>
@@ -1641,7 +1665,13 @@
           <w:rFonts w:asciiTheme="majorHAnsi" w:hAnsiTheme="majorHAnsi" w:cstheme="majorHAnsi"/>
         </w:rPr>
         <w:tab/>
-        <w:t xml:space="preserve">helm --namespace demo --name </w:t>
+        <w:t xml:space="preserve">helm </w:t>
+      </w:r>
+      <w:r>
+        <w:rPr>
+          <w:rFonts w:asciiTheme="majorHAnsi" w:hAnsiTheme="majorHAnsi" w:cstheme="majorHAnsi"/>
+        </w:rPr>
+        <w:t xml:space="preserve">install </w:t>
       </w:r>
       <w:proofErr w:type="spellStart"/>
       <w:r>
@@ -1655,7 +1685,7 @@
         <w:rPr>
           <w:rFonts w:asciiTheme="majorHAnsi" w:hAnsiTheme="majorHAnsi" w:cstheme="majorHAnsi"/>
         </w:rPr>
-        <w:t xml:space="preserve"> install </w:t>
+        <w:t xml:space="preserve"> </w:t>
       </w:r>
       <w:proofErr w:type="spellStart"/>
       <w:r>
@@ -1679,6 +1709,14 @@
         <w:t>mojaloop</w:t>
       </w:r>
       <w:proofErr w:type="spellEnd"/>
+      <w:r>
+        <w:rPr>
+          <w:rFonts w:asciiTheme="majorHAnsi" w:hAnsiTheme="majorHAnsi" w:cstheme="majorHAnsi"/>
+        </w:rPr>
+        <w:t>--namespace demo</w:t>
+      </w:r>
+      <w:bookmarkStart w:id="0" w:name="_GoBack"/>
+      <w:bookmarkEnd w:id="0"/>
       <w:r>
         <w:rPr>
           <w:rFonts w:asciiTheme="majorHAnsi" w:hAnsiTheme="majorHAnsi" w:cstheme="majorHAnsi"/>
@@ -4120,8 +4158,6 @@
           <w:rFonts w:asciiTheme="majorHAnsi" w:hAnsiTheme="majorHAnsi" w:cstheme="majorHAnsi"/>
         </w:rPr>
       </w:pPr>
-      <w:bookmarkStart w:id="0" w:name="_GoBack"/>
-      <w:bookmarkEnd w:id="0"/>
     </w:p>
     <w:p>
       <w:pPr>

</xml_diff>